<commit_message>
Ändrat till det engelska namnet på första sidan samt tagit bort avslutande s'et i det engelska namnet, infrastructure:eservicesupply:forminteraction
Stämt av med Sonja att det inte skall vara något avslutat s i forminteraction
</commit_message>
<xml_diff>
--- a/ServiceInteractions/riv/infrastructure/supportservices/forminteraction/trunk/docs/AB_infrastructure_supportservices_forminteraction.docx
+++ b/ServiceInteractions/riv/infrastructure/supportservices/forminteraction/trunk/docs/AB_infrastructure_supportservices_forminteraction.docx
@@ -95,26 +95,42 @@
               </w:rPr>
               <w:fldChar w:fldCharType="separate"/>
             </w:r>
+            <w:proofErr w:type="spellStart"/>
             <w:r>
               <w:rPr>
                 <w:color w:val="008000"/>
               </w:rPr>
-              <w:t xml:space="preserve">infrastruktur: </w:t>
+              <w:t>infrastructure</w:t>
+            </w:r>
+            <w:proofErr w:type="spellEnd"/>
+            <w:r>
+              <w:rPr>
+                <w:color w:val="008000"/>
+              </w:rPr>
+              <w:t xml:space="preserve">: </w:t>
             </w:r>
             <w:proofErr w:type="spellStart"/>
             <w:r>
               <w:rPr>
                 <w:color w:val="008000"/>
               </w:rPr>
-              <w:t>etjänsteförsörjning</w:t>
+              <w:t>eservicesupply</w:t>
             </w:r>
             <w:proofErr w:type="spellEnd"/>
             <w:r>
               <w:rPr>
                 <w:color w:val="008000"/>
               </w:rPr>
-              <w:t>: formulärhantering</w:t>
-            </w:r>
+              <w:t xml:space="preserve">: </w:t>
+            </w:r>
+            <w:proofErr w:type="spellStart"/>
+            <w:r>
+              <w:rPr>
+                <w:color w:val="008000"/>
+              </w:rPr>
+              <w:t>forminteraction</w:t>
+            </w:r>
+            <w:proofErr w:type="spellEnd"/>
             <w:r>
               <w:rPr>
                 <w:color w:val="008000"/>
@@ -427,8 +443,6 @@
             </w:rPr>
             <w:fldChar w:fldCharType="separate"/>
           </w:r>
-          <w:bookmarkStart w:id="2" w:name="_GoBack"/>
-          <w:bookmarkEnd w:id="2"/>
           <w:r>
             <w:rPr>
               <w:noProof/>
@@ -846,7 +860,7 @@
           <w:lang w:eastAsia="sv-SE"/>
         </w:rPr>
       </w:pPr>
-      <w:bookmarkStart w:id="3" w:name="_Toc333492260"/>
+      <w:bookmarkStart w:id="2" w:name="_Toc333492260"/>
       <w:r>
         <w:br w:type="page"/>
       </w:r>
@@ -1501,17 +1515,17 @@
       <w:pPr>
         <w:pStyle w:val="Rubrik1Nr"/>
       </w:pPr>
-      <w:bookmarkStart w:id="4" w:name="_Toc230936749"/>
-      <w:bookmarkStart w:id="5" w:name="_Toc390781785"/>
+      <w:bookmarkStart w:id="3" w:name="_Toc230936749"/>
+      <w:bookmarkStart w:id="4" w:name="_Toc390781785"/>
       <w:bookmarkEnd w:id="0"/>
       <w:bookmarkEnd w:id="1"/>
-      <w:bookmarkEnd w:id="3"/>
+      <w:bookmarkEnd w:id="2"/>
       <w:r>
         <w:lastRenderedPageBreak/>
         <w:t>Inledning</w:t>
       </w:r>
+      <w:bookmarkEnd w:id="3"/>
       <w:bookmarkEnd w:id="4"/>
-      <w:bookmarkEnd w:id="5"/>
     </w:p>
     <w:p>
       <w:pPr>
@@ -1540,17 +1554,17 @@
       <w:pPr>
         <w:pStyle w:val="Rubrik2Nr"/>
       </w:pPr>
-      <w:bookmarkStart w:id="6" w:name="_Toc264866304"/>
-      <w:bookmarkStart w:id="7" w:name="_Toc185913452"/>
-      <w:bookmarkStart w:id="8" w:name="_Toc230936750"/>
-      <w:bookmarkStart w:id="9" w:name="_Toc390781786"/>
+      <w:bookmarkStart w:id="5" w:name="_Toc264866304"/>
+      <w:bookmarkStart w:id="6" w:name="_Toc185913452"/>
+      <w:bookmarkStart w:id="7" w:name="_Toc230936750"/>
+      <w:bookmarkStart w:id="8" w:name="_Toc390781786"/>
       <w:r>
         <w:t>Syfte</w:t>
       </w:r>
+      <w:bookmarkEnd w:id="5"/>
       <w:bookmarkEnd w:id="6"/>
       <w:bookmarkEnd w:id="7"/>
       <w:bookmarkEnd w:id="8"/>
-      <w:bookmarkEnd w:id="9"/>
     </w:p>
     <w:p>
       <w:pPr>
@@ -1647,13 +1661,13 @@
       <w:pPr>
         <w:pStyle w:val="Rubrik2Nr"/>
       </w:pPr>
-      <w:bookmarkStart w:id="10" w:name="_Toc230936751"/>
-      <w:bookmarkStart w:id="11" w:name="_Toc390781787"/>
+      <w:bookmarkStart w:id="9" w:name="_Toc230936751"/>
+      <w:bookmarkStart w:id="10" w:name="_Toc390781787"/>
       <w:r>
         <w:t>Begrepp</w:t>
       </w:r>
+      <w:bookmarkEnd w:id="9"/>
       <w:bookmarkEnd w:id="10"/>
-      <w:bookmarkEnd w:id="11"/>
     </w:p>
     <w:p>
       <w:pPr>
@@ -1971,9 +1985,9 @@
           <w:lang w:eastAsia="sv-SE"/>
         </w:rPr>
       </w:pPr>
-      <w:bookmarkStart w:id="12" w:name="_Toc264866307"/>
-      <w:bookmarkStart w:id="13" w:name="_Toc185913455"/>
-      <w:bookmarkStart w:id="14" w:name="_Toc230936752"/>
+      <w:bookmarkStart w:id="11" w:name="_Toc264866307"/>
+      <w:bookmarkStart w:id="12" w:name="_Toc185913455"/>
+      <w:bookmarkStart w:id="13" w:name="_Toc230936752"/>
       <w:r>
         <w:br w:type="page"/>
       </w:r>
@@ -1982,35 +1996,35 @@
       <w:pPr>
         <w:pStyle w:val="Rubrik1Nr"/>
       </w:pPr>
-      <w:bookmarkStart w:id="15" w:name="_Toc390781788"/>
+      <w:bookmarkStart w:id="14" w:name="_Toc390781788"/>
       <w:r>
         <w:lastRenderedPageBreak/>
         <w:t>Arkitekturella beslut</w:t>
       </w:r>
+      <w:bookmarkEnd w:id="11"/>
       <w:bookmarkEnd w:id="12"/>
       <w:bookmarkEnd w:id="13"/>
       <w:bookmarkEnd w:id="14"/>
-      <w:bookmarkEnd w:id="15"/>
     </w:p>
     <w:p>
       <w:pPr>
         <w:pStyle w:val="Rubrik2Nr"/>
       </w:pPr>
-      <w:bookmarkStart w:id="16" w:name="_Toc230936753"/>
-      <w:bookmarkStart w:id="17" w:name="_Toc185913456"/>
-      <w:bookmarkStart w:id="18" w:name="_Toc390781789"/>
+      <w:bookmarkStart w:id="15" w:name="_Toc230936753"/>
+      <w:bookmarkStart w:id="16" w:name="_Toc185913456"/>
+      <w:bookmarkStart w:id="17" w:name="_Toc390781789"/>
       <w:r>
         <w:t>AB</w:t>
       </w:r>
       <w:r>
         <w:t xml:space="preserve">: </w:t>
       </w:r>
+      <w:bookmarkEnd w:id="15"/>
       <w:bookmarkEnd w:id="16"/>
-      <w:bookmarkEnd w:id="17"/>
       <w:r>
         <w:t>Byta tjänstedomän</w:t>
       </w:r>
-      <w:bookmarkEnd w:id="18"/>
+      <w:bookmarkEnd w:id="17"/>
     </w:p>
     <w:tbl>
       <w:tblPr>
@@ -2245,15 +2259,23 @@
               <w:rPr>
                 <w:sz w:val="22"/>
               </w:rPr>
-              <w:t>infrastructure:eservicesupply</w:t>
+              <w:t>infrastructure</w:t>
+            </w:r>
+            <w:r>
+              <w:rPr>
+                <w:sz w:val="22"/>
+              </w:rPr>
+              <w:t>:eservicesupply</w:t>
             </w:r>
             <w:proofErr w:type="gramEnd"/>
             <w:r>
               <w:rPr>
                 <w:sz w:val="22"/>
               </w:rPr>
-              <w:t>:forminteractions</w:t>
-            </w:r>
+              <w:t>:forminteraction</w:t>
+            </w:r>
+            <w:bookmarkStart w:id="18" w:name="_GoBack"/>
+            <w:bookmarkEnd w:id="18"/>
             <w:proofErr w:type="spellEnd"/>
             <w:r>
               <w:rPr>
@@ -3208,7 +3230,7 @@
               <w:rStyle w:val="PageNumber"/>
               <w:noProof/>
             </w:rPr>
-            <w:t>4</w:t>
+            <w:t>5</w:t>
           </w:r>
           <w:r>
             <w:rPr>
@@ -3341,14 +3363,27 @@
           <w:pPr>
             <w:pStyle w:val="Footer"/>
           </w:pPr>
-          <w:fldSimple w:instr=" FILENAME   \* MERGEFORMAT ">
-            <w:r>
-              <w:rPr>
-                <w:noProof/>
-              </w:rPr>
-              <w:t>Dokument1</w:t>
-            </w:r>
-          </w:fldSimple>
+          <w:r>
+            <w:fldChar w:fldCharType="begin"/>
+          </w:r>
+          <w:r>
+            <w:instrText xml:space="preserve"> FILENAME   \* MERGEFORMAT </w:instrText>
+          </w:r>
+          <w:r>
+            <w:fldChar w:fldCharType="separate"/>
+          </w:r>
+          <w:r>
+            <w:rPr>
+              <w:noProof/>
+            </w:rPr>
+            <w:t>Dokument1</w:t>
+          </w:r>
+          <w:r>
+            <w:rPr>
+              <w:noProof/>
+            </w:rPr>
+            <w:fldChar w:fldCharType="end"/>
+          </w:r>
           <w:r>
             <w:rPr>
               <w:noProof/>
@@ -3780,21 +3815,21 @@
         <v:path o:extrusionok="f" gradientshapeok="t" o:connecttype="rect"/>
         <o:lock v:ext="edit" aspectratio="t"/>
       </v:shapetype>
-      <v:shape id="_x0000_i1047" type="#_x0000_t75" style="width:5.1pt;height:14.3pt" o:bullet="t">
+      <v:shape id="_x0000_i1041" type="#_x0000_t75" style="width:5.1pt;height:14.3pt" o:bullet="t">
         <v:imagedata r:id="rId1" o:title="Pil-v2-Word"/>
       </v:shape>
     </w:pict>
   </w:numPicBullet>
   <w:numPicBullet w:numPicBulletId="1">
     <w:pict>
-      <v:shape id="_x0000_i1048" type="#_x0000_t75" style="width:5.1pt;height:12pt" o:bullet="t">
+      <v:shape id="_x0000_i1042" type="#_x0000_t75" style="width:5.1pt;height:12pt" o:bullet="t">
         <v:imagedata r:id="rId2" o:title="Pil-v2-Word"/>
       </v:shape>
     </w:pict>
   </w:numPicBullet>
   <w:numPicBullet w:numPicBulletId="2">
     <w:pict>
-      <v:shape id="_x0000_i1049" type="#_x0000_t75" style="width:5.1pt;height:10.15pt" o:bullet="t">
+      <v:shape id="_x0000_i1043" type="#_x0000_t75" style="width:5.1pt;height:10.15pt" o:bullet="t">
         <v:imagedata r:id="rId3" o:title="Pil-v2-Word"/>
       </v:shape>
     </w:pict>
@@ -8365,7 +8400,7 @@
 </file>
 
 <file path=customXml/itemProps1.xml><?xml version="1.0" encoding="utf-8"?>
-<ds:datastoreItem xmlns:ds="http://schemas.openxmlformats.org/officeDocument/2006/customXml" ds:itemID="{7BFB6F57-67F8-4F33-A811-EAE2C700E3A2}">
+<ds:datastoreItem xmlns:ds="http://schemas.openxmlformats.org/officeDocument/2006/customXml" ds:itemID="{2016FD5A-D470-4AC6-838C-53CE1F5B0C64}">
   <ds:schemaRefs>
     <ds:schemaRef ds:uri="http://schemas.openxmlformats.org/officeDocument/2006/bibliography"/>
   </ds:schemaRefs>

</xml_diff>